<commit_message>
Tabela Populacional do Brasil
</commit_message>
<xml_diff>
--- a/Anotações do Curso de HTML+CSS3.docx
+++ b/Anotações do Curso de HTML+CSS3.docx
@@ -1782,12 +1782,89 @@
     </w:p>
     <w:p>
       <w:pPr>
-        <w:rPr>
-          <w:color w:val="000000" w:themeColor="text1"/>
-          <w:sz w:val="24"/>
-          <w:szCs w:val="24"/>
-        </w:rPr>
-      </w:pPr>
+        <w:spacing w:after="0"/>
+        <w:rPr>
+          <w:color w:val="000000" w:themeColor="text1"/>
+          <w:sz w:val="24"/>
+          <w:szCs w:val="24"/>
+        </w:rPr>
+      </w:pPr>
+    </w:p>
+    <w:p>
+      <w:pPr>
+        <w:spacing w:after="0" w:line="240" w:lineRule="auto"/>
+        <w:rPr>
+          <w:b/>
+          <w:bCs/>
+          <w:color w:val="000000" w:themeColor="text1"/>
+          <w:sz w:val="36"/>
+          <w:szCs w:val="36"/>
+        </w:rPr>
+      </w:pPr>
+      <w:r>
+        <w:rPr>
+          <w:b/>
+          <w:bCs/>
+          <w:color w:val="000000" w:themeColor="text1"/>
+          <w:sz w:val="36"/>
+          <w:szCs w:val="36"/>
+        </w:rPr>
+        <w:t>Tabelas HTML5</w:t>
+      </w:r>
+    </w:p>
+    <w:p>
+      <w:pPr>
+        <w:spacing w:after="0" w:line="240" w:lineRule="auto"/>
+        <w:rPr>
+          <w:b/>
+          <w:bCs/>
+          <w:color w:val="000000" w:themeColor="text1"/>
+          <w:sz w:val="36"/>
+          <w:szCs w:val="36"/>
+        </w:rPr>
+      </w:pPr>
+    </w:p>
+    <w:p>
+      <w:pPr>
+        <w:spacing w:after="0" w:line="240" w:lineRule="auto"/>
+        <w:rPr>
+          <w:color w:val="000000" w:themeColor="text1"/>
+          <w:sz w:val="24"/>
+          <w:szCs w:val="24"/>
+        </w:rPr>
+      </w:pPr>
+      <w:r>
+        <w:rPr>
+          <w:color w:val="000000" w:themeColor="text1"/>
+          <w:sz w:val="24"/>
+          <w:szCs w:val="24"/>
+        </w:rPr>
+        <w:t>Não pode usar</w:t>
+      </w:r>
+      <w:r>
+        <w:rPr>
+          <w:color w:val="000000" w:themeColor="text1"/>
+          <w:sz w:val="24"/>
+          <w:szCs w:val="24"/>
+        </w:rPr>
+        <w:t xml:space="preserve"> </w:t>
+      </w:r>
+      <w:r>
+        <w:rPr>
+          <w:color w:val="000000" w:themeColor="text1"/>
+          <w:sz w:val="24"/>
+          <w:szCs w:val="24"/>
+        </w:rPr>
+        <w:t>tabela no html5</w:t>
+      </w:r>
+      <w:r>
+        <w:rPr>
+          <w:color w:val="000000" w:themeColor="text1"/>
+          <w:sz w:val="24"/>
+          <w:szCs w:val="24"/>
+        </w:rPr>
+        <w:t xml:space="preserve"> para cria um site, usar tabela para poder criar uma tabela.</w:t>
+      </w:r>
     </w:p>
     <w:p>
       <w:pPr>

</xml_diff>